<commit_message>
Orcamento - Inclusão de Status Proposta e Em Fechamento, inclusão dos botões AprovarProposta e RejeitarProposta. Staff - Se status do orcamento A não pode cadastrar Staff, se P pode cadastrar Staff Modulos.js - Acerto para salvar nome do módulo com primeira Maíuscula e as demais minuscula
</commit_message>
<xml_diff>
--- a/uploads/Proposta/Proposta_PLANEJAMENTO ESTRATÉGICO MAGALÚ_.docx
+++ b/uploads/Proposta/Proposta_PLANEJAMENTO ESTRATÉGICO MAGALÚ_.docx
@@ -87,7 +87,6 @@
           <w:p>
             <w:pPr>
               <w:rPr>
-                <w:color w:val="FFFFFF" w:themeColor="background1"/>
                 <w:szCs w:val="24"/>
               </w:rPr>
             </w:pPr>
@@ -96,7 +95,6 @@
                 <w:rFonts w:cs="Arial"/>
                 <w:b/>
                 <w:bCs/>
-                <w:color w:val="FFFFFF" w:themeColor="background1"/>
                 <w:kern w:val="0"/>
                 <w:szCs w:val="24"/>
               </w:rPr>
@@ -121,7 +119,6 @@
             </w:pPr>
             <w:r>
               <w:rPr>
-                <w:color w:val="FFFFFF" w:themeColor="background1"/>
                 <w:szCs w:val="24"/>
               </w:rPr>
               <w:t xml:space="preserve">ATMO COMUNICAÇÃO DIGITAL LTDA.</w:t>
@@ -144,7 +141,6 @@
           <w:p>
             <w:pPr>
               <w:rPr>
-                <w:color w:val="FFFFFF" w:themeColor="background1"/>
                 <w:szCs w:val="24"/>
               </w:rPr>
             </w:pPr>
@@ -153,7 +149,6 @@
                 <w:rFonts w:cs="Arial"/>
                 <w:b/>
                 <w:bCs/>
-                <w:color w:val="FFFFFF" w:themeColor="background1"/>
                 <w:kern w:val="0"/>
                 <w:szCs w:val="24"/>
               </w:rPr>
@@ -178,21 +173,18 @@
             </w:pPr>
             <w:r>
               <w:rPr>
-                <w:color w:val="FFFFFF" w:themeColor="background1"/>
                 <w:szCs w:val="24"/>
               </w:rPr>
               <w:t xml:space="preserve"> – Celular:</w:t>
             </w:r>
             <w:r>
               <w:rPr>
-                <w:color w:val="FFFFFF" w:themeColor="background1"/>
                 <w:szCs w:val="24"/>
               </w:rPr>
               <w:t xml:space="preserve"> </w:t>
             </w:r>
             <w:r>
               <w:rPr>
-                <w:color w:val="FFFFFF" w:themeColor="background1"/>
                 <w:szCs w:val="24"/>
               </w:rPr>
               <w:t xml:space="preserve">- </w:t>
@@ -200,7 +192,6 @@
             <w:proofErr w:type="spellStart"/>
             <w:r>
               <w:rPr>
-                <w:color w:val="FFFFFF" w:themeColor="background1"/>
                 <w:szCs w:val="24"/>
               </w:rPr>
               <w:t>Email</w:t>
@@ -208,14 +199,12 @@
             <w:proofErr w:type="spellEnd"/>
             <w:r>
               <w:rPr>
-                <w:color w:val="FFFFFF" w:themeColor="background1"/>
                 <w:szCs w:val="24"/>
               </w:rPr>
               <w:t>:</w:t>
             </w:r>
             <w:r>
               <w:rPr>
-                <w:color w:val="FFFFFF" w:themeColor="background1"/>
                 <w:szCs w:val="24"/>
               </w:rPr>
               <w:t xml:space="preserve"/>
@@ -239,7 +228,6 @@
           <w:p>
             <w:pPr>
               <w:rPr>
-                <w:color w:val="FFFFFF" w:themeColor="background1"/>
                 <w:szCs w:val="24"/>
               </w:rPr>
             </w:pPr>
@@ -248,7 +236,6 @@
                 <w:rFonts w:cs="Arial"/>
                 <w:b/>
                 <w:bCs/>
-                <w:color w:val="FFFFFF" w:themeColor="background1"/>
                 <w:kern w:val="0"/>
                 <w:szCs w:val="24"/>
               </w:rPr>
@@ -268,13 +255,11 @@
             <w:pPr>
               <w:jc w:val="left"/>
               <w:rPr>
-                <w:color w:val="FFFFFF" w:themeColor="background1"/>
                 <w:szCs w:val="24"/>
               </w:rPr>
             </w:pPr>
             <w:r>
               <w:rPr>
-                <w:color w:val="FFFFFF" w:themeColor="background1"/>
                 <w:szCs w:val="24"/>
               </w:rPr>
               <w:t xml:space="preserve">PLANEJAMENTO ESTRATÉGICO MAGALÚ – Local: DISTRITO ANHEMBI </w:t>
@@ -300,7 +285,6 @@
                 <w:rFonts w:cs="Arial"/>
                 <w:b/>
                 <w:bCs/>
-                <w:color w:val="FFFFFF" w:themeColor="background1"/>
                 <w:kern w:val="0"/>
                 <w:szCs w:val="24"/>
               </w:rPr>
@@ -310,7 +294,6 @@
                 <w:rFonts w:cs="Arial"/>
                 <w:b/>
                 <w:bCs/>
-                <w:color w:val="FFFFFF" w:themeColor="background1"/>
                 <w:kern w:val="0"/>
                 <w:szCs w:val="24"/>
               </w:rPr>
@@ -330,13 +313,11 @@
             <w:pPr>
               <w:jc w:val="left"/>
               <w:rPr>
-                <w:color w:val="FFFFFF" w:themeColor="background1"/>
                 <w:szCs w:val="24"/>
               </w:rPr>
             </w:pPr>
             <w:r>
               <w:rPr>
-                <w:color w:val="FFFFFF" w:themeColor="background1"/>
                 <w:szCs w:val="24"/>
               </w:rPr>
               <w:t xml:space="preserve"/>
@@ -359,7 +340,6 @@
           <w:p>
             <w:pPr>
               <w:rPr>
-                <w:color w:val="FFFFFF" w:themeColor="background1"/>
                 <w:szCs w:val="24"/>
               </w:rPr>
             </w:pPr>
@@ -368,7 +348,6 @@
                 <w:rFonts w:cs="Arial"/>
                 <w:b/>
                 <w:bCs/>
-                <w:color w:val="FFFFFF" w:themeColor="background1"/>
                 <w:kern w:val="0"/>
                 <w:szCs w:val="24"/>
               </w:rPr>
@@ -388,13 +367,11 @@
             <w:pPr>
               <w:jc w:val="left"/>
               <w:rPr>
-                <w:color w:val="FFFFFF" w:themeColor="background1"/>
                 <w:szCs w:val="24"/>
               </w:rPr>
             </w:pPr>
             <w:r>
               <w:rPr>
-                <w:color w:val="FFFFFF" w:themeColor="background1"/>
                 <w:szCs w:val="24"/>
               </w:rPr>
               <w:t xml:space="preserve">29/03/2025 ATÉ: 29/03/2025</w:t>
@@ -417,7 +394,6 @@
           <w:p>
             <w:pPr>
               <w:rPr>
-                <w:color w:val="FFFFFF" w:themeColor="background1"/>
                 <w:szCs w:val="24"/>
               </w:rPr>
             </w:pPr>
@@ -426,7 +402,6 @@
                 <w:rFonts w:cs="Arial"/>
                 <w:b/>
                 <w:bCs/>
-                <w:color w:val="FFFFFF" w:themeColor="background1"/>
                 <w:kern w:val="0"/>
                 <w:szCs w:val="24"/>
               </w:rPr>
@@ -446,13 +421,11 @@
             <w:pPr>
               <w:jc w:val="left"/>
               <w:rPr>
-                <w:color w:val="FFFFFF" w:themeColor="background1"/>
                 <w:szCs w:val="24"/>
               </w:rPr>
             </w:pPr>
             <w:r>
               <w:rPr>
-                <w:color w:val="FFFFFF" w:themeColor="background1"/>
                 <w:szCs w:val="24"/>
               </w:rPr>
               <w:t xml:space="preserve">30/03/2025 ATÉ: 01/04/2025</w:t>
@@ -475,7 +448,6 @@
           <w:p>
             <w:pPr>
               <w:rPr>
-                <w:color w:val="FFFFFF" w:themeColor="background1"/>
                 <w:szCs w:val="24"/>
               </w:rPr>
             </w:pPr>
@@ -484,7 +456,6 @@
                 <w:rFonts w:cs="Arial"/>
                 <w:b/>
                 <w:bCs/>
-                <w:color w:val="FFFFFF" w:themeColor="background1"/>
                 <w:kern w:val="0"/>
                 <w:szCs w:val="24"/>
               </w:rPr>
@@ -504,13 +475,11 @@
             <w:pPr>
               <w:jc w:val="left"/>
               <w:rPr>
-                <w:color w:val="FFFFFF" w:themeColor="background1"/>
                 <w:szCs w:val="24"/>
               </w:rPr>
             </w:pPr>
             <w:r>
               <w:rPr>
-                <w:color w:val="FFFFFF" w:themeColor="background1"/>
                 <w:szCs w:val="24"/>
               </w:rPr>
               <w:t xml:space="preserve">02/04/2025 ATÉ: 04/04/2025</w:t>
@@ -537,7 +506,6 @@
                 <w:rFonts w:cs="Arial"/>
                 <w:b/>
                 <w:bCs/>
-                <w:color w:val="FFFFFF" w:themeColor="background1"/>
                 <w:kern w:val="0"/>
                 <w:szCs w:val="24"/>
               </w:rPr>
@@ -547,7 +515,6 @@
                 <w:rFonts w:cs="Arial"/>
                 <w:b/>
                 <w:bCs/>
-                <w:color w:val="FFFFFF" w:themeColor="background1"/>
                 <w:kern w:val="0"/>
                 <w:szCs w:val="24"/>
               </w:rPr>
@@ -574,7 +541,6 @@
             </w:pPr>
             <w:r>
               <w:rPr>
-                <w:color w:val="FFFFFF" w:themeColor="background1"/>
                 <w:szCs w:val="24"/>
               </w:rPr>
               <w:t xml:space="preserve">05/07/2025 ATÉ: 05/07/2025</w:t>
@@ -591,7 +557,7 @@
           <w:rFonts w:ascii="Abel" w:hAnsi="Abel"/>
           <w:b/>
           <w:bCs/>
-          <w:color w:val="FFFFFF" w:themeColor="background1"/>
+          <w:color w:val="auto"/>
         </w:rPr>
       </w:pPr>
       <w:r>
@@ -599,7 +565,7 @@
           <w:rFonts w:ascii="Abel" w:hAnsi="Abel"/>
           <w:b/>
           <w:bCs/>
-          <w:color w:val="FFFFFF" w:themeColor="background1"/>
+          <w:color w:val="auto"/>
         </w:rPr>
         <w:t xml:space="preserve">Escopo da Proposta</w:t>
       </w:r>
@@ -611,7 +577,6 @@
         <w:ind w:left="1065"/>
         <w:rPr>
           <w:rFonts w:ascii="Abel" w:hAnsi="Abel"/>
-          <w:color w:val="FFFFFF" w:themeColor="background1"/>
           <w:sz w:val="24"/>
           <w:szCs w:val="24"/>
         </w:rPr>
@@ -620,7 +585,6 @@
       <w:r>
         <w:rPr>
           <w:rFonts w:ascii="Abel" w:hAnsi="Abel"/>
-          <w:color w:val="FFFFFF" w:themeColor="background1"/>
           <w:sz w:val="24"/>
           <w:szCs w:val="24"/>
         </w:rPr>
@@ -629,7 +593,6 @@
       <w:r>
         <w:rPr>
           <w:rFonts w:ascii="Abel" w:hAnsi="Abel"/>
-          <w:color w:val="FFFFFF" w:themeColor="background1"/>
           <w:sz w:val="24"/>
           <w:szCs w:val="24"/>
         </w:rPr>
@@ -638,7 +601,6 @@
       <w:r>
         <w:rPr>
           <w:rFonts w:ascii="Abel" w:hAnsi="Abel"/>
-          <w:color w:val="FFFFFF" w:themeColor="background1"/>
           <w:sz w:val="24"/>
           <w:szCs w:val="24"/>
         </w:rPr>
@@ -649,7 +611,6 @@
       <w:pPr>
         <w:rPr>
           <w:rFonts w:ascii="Abel" w:hAnsi="Abel"/>
-          <w:color w:val="FFFFFF" w:themeColor="background1"/>
           <w:sz w:val="24"/>
           <w:szCs w:val="24"/>
         </w:rPr>
@@ -657,7 +618,6 @@
       <w:r>
         <w:rPr>
           <w:rFonts w:ascii="Abel" w:hAnsi="Abel"/>
-          <w:color w:val="FFFFFF" w:themeColor="background1"/>
           <w:sz w:val="24"/>
           <w:szCs w:val="24"/>
         </w:rPr>
@@ -671,7 +631,6 @@
         <w:ind w:left="1065"/>
         <w:rPr>
           <w:rFonts w:ascii="Abel" w:hAnsi="Abel"/>
-          <w:color w:val="FFFFFF" w:themeColor="background1"/>
           <w:sz w:val="24"/>
           <w:szCs w:val="24"/>
         </w:rPr>
@@ -684,7 +643,6 @@
         <w:ind w:left="1065"/>
         <w:rPr>
           <w:rFonts w:ascii="Abel" w:hAnsi="Abel"/>
-          <w:color w:val="FFFFFF" w:themeColor="background1"/>
           <w:sz w:val="24"/>
           <w:szCs w:val="24"/>
         </w:rPr>
@@ -692,7 +650,6 @@
       <w:r>
         <w:rPr>
           <w:rFonts w:ascii="Abel" w:hAnsi="Abel"/>
-          <w:color w:val="FFFFFF" w:themeColor="background1"/>
           <w:sz w:val="24"/>
           <w:szCs w:val="24"/>
         </w:rPr>
@@ -708,7 +665,6 @@
           <w:bCs/>
           <w:i/>
           <w:iCs/>
-          <w:color w:val="FFFFFF" w:themeColor="background1"/>
           <w:sz w:val="24"/>
           <w:szCs w:val="24"/>
         </w:rPr>
@@ -721,7 +677,6 @@
           <w:bCs/>
           <w:i/>
           <w:iCs/>
-          <w:color w:val="FFFFFF" w:themeColor="background1"/>
           <w:sz w:val="24"/>
           <w:szCs w:val="24"/>
         </w:rPr>
@@ -735,7 +690,6 @@
         <w:ind w:left="1065"/>
         <w:rPr>
           <w:rFonts w:ascii="Abel" w:hAnsi="Abel"/>
-          <w:color w:val="FFFFFF" w:themeColor="background1"/>
           <w:sz w:val="24"/>
           <w:szCs w:val="24"/>
         </w:rPr>
@@ -743,7 +697,6 @@
       <w:r>
         <w:rPr>
           <w:rFonts w:ascii="Abel" w:hAnsi="Abel"/>
-          <w:color w:val="FFFFFF" w:themeColor="background1"/>
           <w:sz w:val="24"/>
           <w:szCs w:val="24"/>
         </w:rPr>
@@ -757,7 +710,6 @@
         <w:ind w:left="1065"/>
         <w:rPr>
           <w:rFonts w:ascii="Abel" w:hAnsi="Abel"/>
-          <w:color w:val="FFFFFF" w:themeColor="background1"/>
           <w:sz w:val="24"/>
           <w:szCs w:val="24"/>
         </w:rPr>
@@ -765,7 +717,6 @@
       <w:r>
         <w:rPr>
           <w:rFonts w:ascii="Abel" w:hAnsi="Abel"/>
-          <w:color w:val="FFFFFF" w:themeColor="background1"/>
           <w:sz w:val="24"/>
           <w:szCs w:val="24"/>
         </w:rPr>
@@ -779,7 +730,6 @@
         <w:ind w:left="1065"/>
         <w:rPr>
           <w:rFonts w:ascii="Abel" w:hAnsi="Abel"/>
-          <w:color w:val="FFFFFF" w:themeColor="background1"/>
           <w:sz w:val="24"/>
           <w:szCs w:val="24"/>
         </w:rPr>
@@ -787,7 +737,6 @@
       <w:r>
         <w:rPr>
           <w:rFonts w:ascii="Abel" w:hAnsi="Abel"/>
-          <w:color w:val="FFFFFF" w:themeColor="background1"/>
           <w:sz w:val="24"/>
           <w:szCs w:val="24"/>
         </w:rPr>
@@ -801,7 +750,6 @@
         <w:ind w:left="1065"/>
         <w:rPr>
           <w:rFonts w:ascii="Abel" w:hAnsi="Abel"/>
-          <w:color w:val="FFFFFF" w:themeColor="background1"/>
           <w:sz w:val="24"/>
           <w:szCs w:val="24"/>
         </w:rPr>
@@ -809,7 +757,6 @@
       <w:r>
         <w:rPr>
           <w:rFonts w:ascii="Abel" w:hAnsi="Abel"/>
-          <w:color w:val="FFFFFF" w:themeColor="background1"/>
           <w:sz w:val="24"/>
           <w:szCs w:val="24"/>
         </w:rPr>
@@ -823,7 +770,6 @@
         <w:ind w:left="1065"/>
         <w:rPr>
           <w:rFonts w:ascii="Abel" w:hAnsi="Abel"/>
-          <w:color w:val="FFFFFF" w:themeColor="background1"/>
           <w:sz w:val="24"/>
           <w:szCs w:val="24"/>
         </w:rPr>
@@ -831,7 +777,6 @@
       <w:r>
         <w:rPr>
           <w:rFonts w:ascii="Abel" w:hAnsi="Abel"/>
-          <w:color w:val="FFFFFF" w:themeColor="background1"/>
           <w:sz w:val="24"/>
           <w:szCs w:val="24"/>
         </w:rPr>
@@ -845,7 +790,6 @@
         <w:ind w:left="1065"/>
         <w:rPr>
           <w:rFonts w:ascii="Abel" w:hAnsi="Abel"/>
-          <w:color w:val="FFFFFF" w:themeColor="background1"/>
           <w:sz w:val="24"/>
           <w:szCs w:val="24"/>
         </w:rPr>
@@ -853,7 +797,6 @@
       <w:r>
         <w:rPr>
           <w:rFonts w:ascii="Abel" w:hAnsi="Abel"/>
-          <w:color w:val="FFFFFF" w:themeColor="background1"/>
           <w:sz w:val="24"/>
           <w:szCs w:val="24"/>
         </w:rPr>
@@ -867,7 +810,6 @@
         <w:ind w:left="1065"/>
         <w:rPr>
           <w:rFonts w:ascii="Abel" w:hAnsi="Abel"/>
-          <w:color w:val="FFFFFF" w:themeColor="background1"/>
           <w:sz w:val="24"/>
           <w:szCs w:val="24"/>
         </w:rPr>
@@ -875,7 +817,6 @@
       <w:r>
         <w:rPr>
           <w:rFonts w:ascii="Abel" w:hAnsi="Abel"/>
-          <w:color w:val="FFFFFF" w:themeColor="background1"/>
           <w:sz w:val="24"/>
           <w:szCs w:val="24"/>
         </w:rPr>
@@ -889,7 +830,6 @@
         <w:ind w:left="1065"/>
         <w:rPr>
           <w:rFonts w:ascii="Abel" w:hAnsi="Abel"/>
-          <w:color w:val="FFFFFF" w:themeColor="background1"/>
           <w:sz w:val="24"/>
           <w:szCs w:val="24"/>
         </w:rPr>
@@ -897,7 +837,6 @@
       <w:r>
         <w:rPr>
           <w:rFonts w:ascii="Abel" w:hAnsi="Abel"/>
-          <w:color w:val="FFFFFF" w:themeColor="background1"/>
           <w:sz w:val="24"/>
           <w:szCs w:val="24"/>
         </w:rPr>
@@ -911,7 +850,6 @@
         <w:ind w:left="1065"/>
         <w:rPr>
           <w:rFonts w:ascii="Abel" w:hAnsi="Abel"/>
-          <w:color w:val="FFFFFF" w:themeColor="background1"/>
           <w:sz w:val="24"/>
           <w:szCs w:val="24"/>
         </w:rPr>
@@ -919,7 +857,6 @@
       <w:r>
         <w:rPr>
           <w:rFonts w:ascii="Abel" w:hAnsi="Abel"/>
-          <w:color w:val="FFFFFF" w:themeColor="background1"/>
           <w:sz w:val="24"/>
           <w:szCs w:val="24"/>
         </w:rPr>
@@ -933,7 +870,6 @@
         <w:ind w:left="1065"/>
         <w:rPr>
           <w:rFonts w:ascii="Abel" w:hAnsi="Abel"/>
-          <w:color w:val="FFFFFF" w:themeColor="background1"/>
           <w:sz w:val="24"/>
           <w:szCs w:val="24"/>
         </w:rPr>
@@ -941,7 +877,6 @@
       <w:r>
         <w:rPr>
           <w:rFonts w:ascii="Abel" w:hAnsi="Abel"/>
-          <w:color w:val="FFFFFF" w:themeColor="background1"/>
           <w:sz w:val="24"/>
           <w:szCs w:val="24"/>
         </w:rPr>
@@ -955,7 +890,6 @@
         <w:ind w:left="1065"/>
         <w:rPr>
           <w:rFonts w:ascii="Abel" w:hAnsi="Abel"/>
-          <w:color w:val="FFFFFF" w:themeColor="background1"/>
           <w:sz w:val="24"/>
           <w:szCs w:val="24"/>
         </w:rPr>
@@ -963,7 +897,6 @@
       <w:r>
         <w:rPr>
           <w:rFonts w:ascii="Abel" w:hAnsi="Abel"/>
-          <w:color w:val="FFFFFF" w:themeColor="background1"/>
           <w:sz w:val="24"/>
           <w:szCs w:val="24"/>
         </w:rPr>
@@ -977,7 +910,6 @@
         <w:ind w:left="1065"/>
         <w:rPr>
           <w:rFonts w:ascii="Abel" w:hAnsi="Abel"/>
-          <w:color w:val="FFFFFF" w:themeColor="background1"/>
           <w:sz w:val="24"/>
           <w:szCs w:val="24"/>
         </w:rPr>
@@ -985,7 +917,6 @@
       <w:r>
         <w:rPr>
           <w:rFonts w:ascii="Abel" w:hAnsi="Abel"/>
-          <w:color w:val="FFFFFF" w:themeColor="background1"/>
           <w:sz w:val="24"/>
           <w:szCs w:val="24"/>
         </w:rPr>
@@ -998,7 +929,6 @@
         <w:ind w:left="1065"/>
         <w:rPr>
           <w:rFonts w:ascii="Abel" w:hAnsi="Abel"/>
-          <w:color w:val="FFFFFF" w:themeColor="background1"/>
           <w:sz w:val="24"/>
           <w:szCs w:val="24"/>
         </w:rPr>
@@ -1006,7 +936,6 @@
       <w:r>
         <w:rPr>
           <w:rFonts w:ascii="Abel" w:hAnsi="Abel"/>
-          <w:color w:val="FFFFFF" w:themeColor="background1"/>
           <w:sz w:val="24"/>
           <w:szCs w:val="24"/>
         </w:rPr>
@@ -1022,7 +951,6 @@
           <w:bCs/>
           <w:i/>
           <w:iCs/>
-          <w:color w:val="FFFFFF" w:themeColor="background1"/>
           <w:sz w:val="24"/>
           <w:szCs w:val="24"/>
         </w:rPr>
@@ -1035,7 +963,6 @@
           <w:bCs/>
           <w:i/>
           <w:iCs/>
-          <w:color w:val="FFFFFF" w:themeColor="background1"/>
           <w:sz w:val="24"/>
           <w:szCs w:val="24"/>
         </w:rPr>
@@ -1049,7 +976,6 @@
         <w:ind w:left="1065"/>
         <w:rPr>
           <w:rFonts w:ascii="Abel" w:hAnsi="Abel"/>
-          <w:color w:val="FFFFFF" w:themeColor="background1"/>
           <w:sz w:val="24"/>
           <w:szCs w:val="24"/>
         </w:rPr>
@@ -1057,7 +983,6 @@
       <w:r>
         <w:rPr>
           <w:rFonts w:ascii="Abel" w:hAnsi="Abel"/>
-          <w:color w:val="FFFFFF" w:themeColor="background1"/>
           <w:sz w:val="24"/>
           <w:szCs w:val="24"/>
         </w:rPr>
@@ -1071,7 +996,6 @@
         <w:ind w:left="1065"/>
         <w:rPr>
           <w:rFonts w:ascii="Abel" w:hAnsi="Abel"/>
-          <w:color w:val="FFFFFF" w:themeColor="background1"/>
           <w:sz w:val="24"/>
           <w:szCs w:val="24"/>
         </w:rPr>
@@ -1079,7 +1003,6 @@
       <w:r>
         <w:rPr>
           <w:rFonts w:ascii="Abel" w:hAnsi="Abel"/>
-          <w:color w:val="FFFFFF" w:themeColor="background1"/>
           <w:sz w:val="24"/>
           <w:szCs w:val="24"/>
         </w:rPr>
@@ -1093,7 +1016,6 @@
         <w:ind w:left="1065"/>
         <w:rPr>
           <w:rFonts w:ascii="Abel" w:hAnsi="Abel"/>
-          <w:color w:val="FFFFFF" w:themeColor="background1"/>
           <w:sz w:val="24"/>
           <w:szCs w:val="24"/>
         </w:rPr>
@@ -1101,7 +1023,6 @@
       <w:r>
         <w:rPr>
           <w:rFonts w:ascii="Abel" w:hAnsi="Abel"/>
-          <w:color w:val="FFFFFF" w:themeColor="background1"/>
           <w:sz w:val="24"/>
           <w:szCs w:val="24"/>
         </w:rPr>
@@ -1114,7 +1035,6 @@
         <w:ind w:left="1065"/>
         <w:rPr>
           <w:rFonts w:ascii="Abel" w:hAnsi="Abel"/>
-          <w:color w:val="FFFFFF" w:themeColor="background1"/>
           <w:sz w:val="24"/>
           <w:szCs w:val="24"/>
         </w:rPr>
@@ -1122,7 +1042,6 @@
       <w:r>
         <w:rPr>
           <w:rFonts w:ascii="Abel" w:hAnsi="Abel"/>
-          <w:color w:val="FFFFFF" w:themeColor="background1"/>
           <w:sz w:val="24"/>
           <w:szCs w:val="24"/>
         </w:rPr>
@@ -1136,7 +1055,6 @@
         <w:ind w:left="1065"/>
         <w:rPr>
           <w:rFonts w:ascii="Abel" w:hAnsi="Abel"/>
-          <w:color w:val="FFFFFF" w:themeColor="background1"/>
           <w:sz w:val="24"/>
           <w:szCs w:val="24"/>
         </w:rPr>
@@ -1149,7 +1067,6 @@
         <w:ind w:left="1065"/>
         <w:rPr>
           <w:rFonts w:ascii="Abel" w:hAnsi="Abel"/>
-          <w:color w:val="FFFFFF" w:themeColor="background1"/>
           <w:sz w:val="24"/>
           <w:szCs w:val="24"/>
         </w:rPr>
@@ -1157,7 +1074,6 @@
       <w:r>
         <w:rPr>
           <w:rFonts w:ascii="Abel" w:hAnsi="Abel"/>
-          <w:color w:val="FFFFFF" w:themeColor="background1"/>
           <w:sz w:val="24"/>
           <w:szCs w:val="24"/>
         </w:rPr>
@@ -1168,7 +1084,6 @@
       <w:pPr>
         <w:rPr>
           <w:rFonts w:ascii="Abel" w:hAnsi="Abel"/>
-          <w:color w:val="FFFFFF" w:themeColor="background1"/>
           <w:sz w:val="24"/>
           <w:szCs w:val="24"/>
         </w:rPr>
@@ -1176,7 +1091,6 @@
       <w:r>
         <w:rPr>
           <w:rFonts w:ascii="Abel" w:hAnsi="Abel"/>
-          <w:color w:val="FFFFFF" w:themeColor="background1"/>
           <w:sz w:val="24"/>
           <w:szCs w:val="24"/>
         </w:rPr>
@@ -1190,7 +1104,6 @@
         <w:ind w:left="1065"/>
         <w:rPr>
           <w:rFonts w:ascii="Abel" w:hAnsi="Abel"/>
-          <w:color w:val="FFFFFF" w:themeColor="background1"/>
           <w:sz w:val="24"/>
           <w:szCs w:val="24"/>
         </w:rPr>
@@ -1201,14 +1114,10 @@
         <w:pStyle w:val="PargrafodaLista"/>
         <w:spacing w:line="285" w:lineRule="atLeast"/>
         <w:ind w:left="1065"/>
-        <w:rPr>
-          <w:color w:val="FFFFFF" w:themeColor="background1"/>
-        </w:rPr>
       </w:pPr>
       <w:r>
         <w:rPr>
           <w:rFonts w:ascii="Abel" w:hAnsi="Abel"/>
-          <w:color w:val="FFFFFF" w:themeColor="background1"/>
           <w:sz w:val="24"/>
           <w:szCs w:val="24"/>
         </w:rPr>
@@ -1220,9 +1129,6 @@
         <w:pStyle w:val="PargrafodaLista"/>
         <w:spacing w:line="285" w:lineRule="atLeast"/>
         <w:ind w:left="1065"/>
-        <w:rPr>
-          <w:color w:val="FFFFFF" w:themeColor="background1"/>
-        </w:rPr>
       </w:pPr>
     </w:p>
     <w:p>
@@ -1234,7 +1140,6 @@
           <w:bCs/>
           <w:i/>
           <w:iCs/>
-          <w:color w:val="FFFFFF" w:themeColor="background1"/>
           <w:sz w:val="24"/>
           <w:szCs w:val="24"/>
         </w:rPr>
@@ -1242,7 +1147,6 @@
       <w:r>
         <w:rPr>
           <w:rFonts w:ascii="Abel" w:hAnsi="Abel"/>
-          <w:color w:val="FFFFFF" w:themeColor="background1"/>
           <w:sz w:val="24"/>
           <w:szCs w:val="24"/>
         </w:rPr>
@@ -1255,7 +1159,6 @@
           <w:bCs/>
           <w:i/>
           <w:iCs/>
-          <w:color w:val="FFFFFF" w:themeColor="background1"/>
           <w:sz w:val="24"/>
           <w:szCs w:val="24"/>
         </w:rPr>
@@ -1270,7 +1173,6 @@
         <w:jc w:val="both"/>
         <w:rPr>
           <w:rFonts w:ascii="Abel" w:hAnsi="Abel"/>
-          <w:color w:val="FFFFFF" w:themeColor="background1"/>
           <w:sz w:val="24"/>
           <w:szCs w:val="24"/>
         </w:rPr>
@@ -1278,7 +1180,6 @@
       <w:r>
         <w:rPr>
           <w:rFonts w:ascii="Abel" w:hAnsi="Abel"/>
-          <w:color w:val="FFFFFF" w:themeColor="background1"/>
           <w:sz w:val="24"/>
           <w:szCs w:val="24"/>
         </w:rPr>
@@ -1293,7 +1194,6 @@
         <w:jc w:val="both"/>
         <w:rPr>
           <w:rFonts w:ascii="Abel" w:hAnsi="Abel"/>
-          <w:color w:val="FFFFFF" w:themeColor="background1"/>
           <w:sz w:val="24"/>
           <w:szCs w:val="24"/>
         </w:rPr>
@@ -1310,7 +1210,6 @@
           <w:bCs/>
           <w:i/>
           <w:iCs/>
-          <w:color w:val="FFFFFF" w:themeColor="background1"/>
           <w:sz w:val="24"/>
           <w:szCs w:val="24"/>
         </w:rPr>
@@ -1322,7 +1221,6 @@
           <w:bCs/>
           <w:i/>
           <w:iCs/>
-          <w:color w:val="FFFFFF" w:themeColor="background1"/>
           <w:sz w:val="24"/>
           <w:szCs w:val="24"/>
         </w:rPr>
@@ -1337,7 +1235,6 @@
         <w:jc w:val="both"/>
         <w:rPr>
           <w:rFonts w:ascii="Abel" w:hAnsi="Abel"/>
-          <w:color w:val="FFFFFF" w:themeColor="background1"/>
           <w:sz w:val="24"/>
           <w:szCs w:val="24"/>
         </w:rPr>
@@ -1345,7 +1242,6 @@
       <w:r>
         <w:rPr>
           <w:rFonts w:ascii="Abel" w:hAnsi="Abel"/>
-          <w:color w:val="FFFFFF" w:themeColor="background1"/>
           <w:sz w:val="24"/>
           <w:szCs w:val="24"/>
         </w:rPr>
@@ -1356,7 +1252,6 @@
           <w:rFonts w:ascii="Abel" w:hAnsi="Abel"/>
           <w:b/>
           <w:bCs/>
-          <w:color w:val="FFFFFF" w:themeColor="background1"/>
           <w:sz w:val="24"/>
           <w:szCs w:val="24"/>
         </w:rPr>
@@ -1365,7 +1260,6 @@
       <w:r>
         <w:rPr>
           <w:rFonts w:ascii="Abel" w:hAnsi="Abel"/>
-          <w:color w:val="FFFFFF" w:themeColor="background1"/>
           <w:sz w:val="24"/>
           <w:szCs w:val="24"/>
         </w:rPr>
@@ -1376,7 +1270,6 @@
           <w:rFonts w:ascii="Abel" w:hAnsi="Abel"/>
           <w:b/>
           <w:bCs/>
-          <w:color w:val="FFFFFF" w:themeColor="background1"/>
           <w:sz w:val="24"/>
           <w:szCs w:val="24"/>
         </w:rPr>
@@ -1385,7 +1278,6 @@
       <w:r>
         <w:rPr>
           <w:rFonts w:ascii="Abel" w:hAnsi="Abel"/>
-          <w:color w:val="FFFFFF" w:themeColor="background1"/>
           <w:sz w:val="24"/>
           <w:szCs w:val="24"/>
         </w:rPr>
@@ -1394,7 +1286,6 @@
       <w:r>
         <w:rPr>
           <w:rFonts w:ascii="Abel" w:hAnsi="Abel"/>
-          <w:color w:val="FFFFFF" w:themeColor="background1"/>
           <w:sz w:val="24"/>
           <w:szCs w:val="24"/>
         </w:rPr>
@@ -1405,7 +1296,6 @@
       <w:pPr>
         <w:rPr>
           <w:rFonts w:ascii="Abel" w:hAnsi="Abel"/>
-          <w:color w:val="FFFFFF" w:themeColor="background1"/>
           <w:sz w:val="24"/>
           <w:szCs w:val="24"/>
         </w:rPr>
@@ -1413,7 +1303,6 @@
       <w:r>
         <w:rPr>
           <w:rFonts w:ascii="Abel" w:hAnsi="Abel"/>
-          <w:color w:val="FFFFFF" w:themeColor="background1"/>
           <w:sz w:val="24"/>
           <w:szCs w:val="24"/>
         </w:rPr>
@@ -1428,7 +1317,6 @@
           <w:bCs/>
           <w:i/>
           <w:iCs/>
-          <w:color w:val="FFFFFF" w:themeColor="background1"/>
           <w:sz w:val="24"/>
           <w:szCs w:val="24"/>
         </w:rPr>
@@ -1440,7 +1328,6 @@
           <w:bCs/>
           <w:i/>
           <w:iCs/>
-          <w:color w:val="FFFFFF" w:themeColor="background1"/>
           <w:sz w:val="24"/>
           <w:szCs w:val="24"/>
         </w:rPr>
@@ -1455,7 +1342,6 @@
         <w:jc w:val="both"/>
         <w:rPr>
           <w:rFonts w:ascii="Abel" w:hAnsi="Abel"/>
-          <w:color w:val="FFFFFF" w:themeColor="background1"/>
           <w:sz w:val="24"/>
           <w:szCs w:val="24"/>
         </w:rPr>
@@ -1463,7 +1349,6 @@
       <w:r>
         <w:rPr>
           <w:rFonts w:ascii="Abel" w:hAnsi="Abel"/>
-          <w:color w:val="FFFFFF" w:themeColor="background1"/>
           <w:sz w:val="24"/>
           <w:szCs w:val="24"/>
         </w:rPr>
@@ -1473,7 +1358,6 @@
       <w:r>
         <w:rPr>
           <w:rFonts w:ascii="Abel" w:hAnsi="Abel"/>
-          <w:color w:val="FFFFFF" w:themeColor="background1"/>
           <w:sz w:val="24"/>
           <w:szCs w:val="24"/>
         </w:rPr>
@@ -1488,7 +1372,6 @@
         <w:jc w:val="both"/>
         <w:rPr>
           <w:rFonts w:ascii="Abel" w:hAnsi="Abel"/>
-          <w:color w:val="FFFFFF" w:themeColor="background1"/>
           <w:sz w:val="24"/>
           <w:szCs w:val="24"/>
         </w:rPr>
@@ -1502,20 +1385,17 @@
         <w:jc w:val="center"/>
         <w:rPr>
           <w:rFonts w:ascii="Abel" w:hAnsi="Abel"/>
-          <w:color w:val="FFFFFF" w:themeColor="background1"/>
         </w:rPr>
       </w:pPr>
       <w:r>
         <w:rPr>
           <w:rFonts w:ascii="Abel" w:hAnsi="Abel"/>
-          <w:color w:val="FFFFFF" w:themeColor="background1"/>
         </w:rPr>
         <w:t>*Prazos de pagamento sujeitos a alteração conforme necessidade e acordo.</w:t>
       </w:r>
       <w:r>
         <w:rPr>
           <w:rFonts w:ascii="Abel" w:hAnsi="Abel"/>
-          <w:color w:val="FFFFFF" w:themeColor="background1"/>
         </w:rPr>
         <w:br/>
       </w:r>
@@ -1526,7 +1406,6 @@
         <w:jc w:val="both"/>
         <w:rPr>
           <w:rFonts w:ascii="Abel" w:hAnsi="Abel"/>
-          <w:color w:val="FFFFFF" w:themeColor="background1"/>
           <w:sz w:val="24"/>
           <w:szCs w:val="24"/>
         </w:rPr>
@@ -1538,7 +1417,6 @@
         <w:jc w:val="center"/>
         <w:rPr>
           <w:rFonts w:ascii="Abel" w:hAnsi="Abel"/>
-          <w:color w:val="FFFFFF" w:themeColor="background1"/>
           <w:sz w:val="24"/>
           <w:szCs w:val="24"/>
         </w:rPr>
@@ -1553,7 +1431,6 @@
           <w:bCs/>
           <w:i/>
           <w:iCs/>
-          <w:color w:val="FFFFFF" w:themeColor="background1"/>
         </w:rPr>
       </w:pPr>
       <w:r>
@@ -1562,7 +1439,6 @@
           <w:bCs/>
           <w:i/>
           <w:iCs/>
-          <w:color w:val="FFFFFF" w:themeColor="background1"/>
         </w:rPr>
         <w:t xml:space="preserve">São Paulo, </w:t>
       </w:r>
@@ -1572,9 +1448,8 @@
           <w:bCs/>
           <w:i/>
           <w:iCs/>
-          <w:color w:val="FFFFFF" w:themeColor="background1"/>
-        </w:rPr>
-        <w:t xml:space="preserve">08/10/2025</w:t>
+        </w:rPr>
+        <w:t xml:space="preserve">10/11/2025</w:t>
       </w:r>
     </w:p>
     <w:p>
@@ -1586,7 +1461,6 @@
           <w:bCs/>
           <w:i/>
           <w:iCs/>
-          <w:color w:val="FFFFFF" w:themeColor="background1"/>
         </w:rPr>
       </w:pPr>
       <w:r>
@@ -1595,7 +1469,6 @@
           <w:bCs/>
           <w:i/>
           <w:iCs/>
-          <w:color w:val="FFFFFF" w:themeColor="background1"/>
         </w:rPr>
         <w:t>João S. Neto</w:t>
       </w:r>
@@ -1610,7 +1483,6 @@
           <w:bCs/>
           <w:i/>
           <w:iCs/>
-          <w:color w:val="FFFFFF" w:themeColor="background1"/>
           <w:sz w:val="24"/>
           <w:szCs w:val="24"/>
         </w:rPr>
@@ -1621,7 +1493,6 @@
           <w:bCs/>
           <w:i/>
           <w:iCs/>
-          <w:color w:val="FFFFFF" w:themeColor="background1"/>
         </w:rPr>
         <w:t>Diretor Comercial</w:t>
       </w:r>
@@ -1634,7 +1505,6 @@
           <w:bCs/>
           <w:i/>
           <w:iCs/>
-          <w:color w:val="FFFFFF" w:themeColor="background1"/>
           <w:sz w:val="24"/>
           <w:szCs w:val="24"/>
         </w:rPr>
@@ -1646,7 +1516,6 @@
           <w:bCs/>
           <w:i/>
           <w:iCs/>
-          <w:color w:val="FFFFFF" w:themeColor="background1"/>
           <w:sz w:val="24"/>
           <w:szCs w:val="24"/>
         </w:rPr>
@@ -2077,7 +1946,7 @@
             </wp:inline>
           </w:drawing>
         </mc:Choice>
-        <mc:Fallback xmlns:w16du="http://schemas.microsoft.com/office/word/2023/wordml/word16du" xmlns:oel="http://schemas.microsoft.com/office/2019/extlst">
+        <mc:Fallback xmlns:oel="http://schemas.microsoft.com/office/2019/extlst" xmlns:w16du="http://schemas.microsoft.com/office/word/2023/wordml/word16du">
           <w:pict>
             <v:group w14:anchorId="25E29B92" id="Gráfico 1" o:spid="_x0000_s1026" style="width:425.2pt;height:1.35pt;mso-position-horizontal-relative:char;mso-position-vertical-relative:line" coordsize="45021,172" o:gfxdata="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">
               <v:shape id="Forma Livre: Forma 95161493" o:spid="_x0000_s1027" style="position:absolute;width:9004;height:172;visibility:visible;mso-wrap-style:square;v-text-anchor:middle" coordsize="900472,17257" o:gfxdata="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" path="m,l900473,r,17258l,17258,,xe" fillcolor="#e62d23" stroked="f" strokeweight="0">
@@ -2431,7 +2300,6 @@
             <w:cnfStyle w:val="100000000000" w:firstRow="1" w:lastRow="0" w:firstColumn="0" w:lastColumn="0" w:oddVBand="0" w:evenVBand="0" w:oddHBand="0" w:evenHBand="0" w:firstRowFirstColumn="0" w:firstRowLastColumn="0" w:lastRowFirstColumn="0" w:lastRowLastColumn="0"/>
             <w:rPr>
               <w:rFonts w:ascii="Calibri Light" w:hAnsi="Calibri Light" w:cs="Calibri Light"/>
-              <w:color w:val="FFFFFF" w:themeColor="background1"/>
               <w:sz w:val="16"/>
               <w:szCs w:val="16"/>
             </w:rPr>
@@ -2441,7 +2309,6 @@
               <w:rFonts w:ascii="Calibri Light" w:hAnsi="Calibri Light" w:cs="Calibri Light"/>
               <w:b/>
               <w:bCs/>
-              <w:color w:val="FFFFFF" w:themeColor="background1"/>
               <w:sz w:val="16"/>
               <w:szCs w:val="16"/>
             </w:rPr>
@@ -2450,27 +2317,15 @@
           <w:r>
             <w:rPr>
               <w:rFonts w:ascii="Calibri Light" w:hAnsi="Calibri Light" w:cs="Calibri Light"/>
-              <w:b/>
-              <w:bCs/>
-              <w:color w:val="FFFFFF" w:themeColor="background1"/>
               <w:sz w:val="16"/>
               <w:szCs w:val="16"/>
             </w:rPr>
             <w:br/>
-          </w:r>
-          <w:r>
-            <w:rPr>
-              <w:rFonts w:ascii="Calibri Light" w:hAnsi="Calibri Light" w:cs="Calibri Light"/>
-              <w:color w:val="FFFFFF" w:themeColor="background1"/>
-              <w:sz w:val="16"/>
-              <w:szCs w:val="16"/>
-            </w:rPr>
             <w:t>R. Maria Curupaiti, 441, 3º andar</w:t>
           </w:r>
           <w:r>
             <w:rPr>
               <w:rFonts w:ascii="Calibri Light" w:hAnsi="Calibri Light" w:cs="Calibri Light"/>
-              <w:color w:val="FFFFFF" w:themeColor="background1"/>
               <w:sz w:val="16"/>
               <w:szCs w:val="16"/>
             </w:rPr>
@@ -2484,7 +2339,6 @@
             <w:cnfStyle w:val="100000000000" w:firstRow="1" w:lastRow="0" w:firstColumn="0" w:lastColumn="0" w:oddVBand="0" w:evenVBand="0" w:oddHBand="0" w:evenHBand="0" w:firstRowFirstColumn="0" w:firstRowLastColumn="0" w:lastRowFirstColumn="0" w:lastRowLastColumn="0"/>
             <w:rPr>
               <w:rFonts w:ascii="Calibri Light" w:hAnsi="Calibri Light" w:cs="Calibri Light"/>
-              <w:color w:val="FFFFFF" w:themeColor="background1"/>
               <w:sz w:val="16"/>
               <w:szCs w:val="16"/>
             </w:rPr>
@@ -2492,7 +2346,6 @@
           <w:r>
             <w:rPr>
               <w:rFonts w:ascii="Calibri Light" w:hAnsi="Calibri Light" w:cs="Calibri Light"/>
-              <w:color w:val="FFFFFF" w:themeColor="background1"/>
               <w:sz w:val="16"/>
               <w:szCs w:val="16"/>
             </w:rPr>
@@ -2504,7 +2357,6 @@
             <w:spacing w:line="120" w:lineRule="atLeast"/>
             <w:cnfStyle w:val="100000000000" w:firstRow="1" w:lastRow="0" w:firstColumn="0" w:lastColumn="0" w:oddVBand="0" w:evenVBand="0" w:oddHBand="0" w:evenHBand="0" w:firstRowFirstColumn="0" w:firstRowLastColumn="0" w:lastRowFirstColumn="0" w:lastRowLastColumn="0"/>
             <w:rPr>
-              <w:color w:val="FFFFFF" w:themeColor="background1"/>
               <w:sz w:val="16"/>
               <w:szCs w:val="16"/>
             </w:rPr>
@@ -2512,7 +2364,6 @@
           <w:r>
             <w:rPr>
               <w:rFonts w:ascii="Calibri Light" w:hAnsi="Calibri Light" w:cs="Calibri Light"/>
-              <w:color w:val="FFFFFF" w:themeColor="background1"/>
               <w:sz w:val="16"/>
               <w:szCs w:val="16"/>
             </w:rPr>
@@ -2527,7 +2378,6 @@
               <w:rFonts w:ascii="Calibri Light" w:hAnsi="Calibri Light" w:cs="Calibri Light"/>
               <w:b/>
               <w:bCs/>
-              <w:color w:val="FF160C"/>
               <w:sz w:val="6"/>
               <w:szCs w:val="6"/>
             </w:rPr>

</xml_diff>